<commit_message>
1st pass of 4th hoos
</commit_message>
<xml_diff>
--- a/Psalmody Source/07 Canticle 4.docx
+++ b/Psalmody Source/07 Canticle 4.docx
@@ -161,10 +161,34 @@
     </w:p>
     <w:p>
       <w:r>
-        <w:t>Amen. Alleluia. Kyrie Elei</w:t>
-      </w:r>
-      <w:r>
-        <w:t>son. Kyrie Eleison. Kyrie Eleison.</w:t>
+        <w:t xml:space="preserve">Amen. Alleluia. Kyrie </w:t>
+      </w:r>
+      <w:proofErr w:type="spellStart"/>
+      <w:r>
+        <w:t>Elei</w:t>
+      </w:r>
+      <w:r>
+        <w:t>son</w:t>
+      </w:r>
+      <w:proofErr w:type="spellEnd"/>
+      <w:r>
+        <w:t xml:space="preserve">. Kyrie </w:t>
+      </w:r>
+      <w:proofErr w:type="spellStart"/>
+      <w:r>
+        <w:t>Eleison</w:t>
+      </w:r>
+      <w:proofErr w:type="spellEnd"/>
+      <w:r>
+        <w:t xml:space="preserve">. Kyrie </w:t>
+      </w:r>
+      <w:proofErr w:type="spellStart"/>
+      <w:r>
+        <w:t>Eleison</w:t>
+      </w:r>
+      <w:proofErr w:type="spellEnd"/>
+      <w:r>
+        <w:t>.</w:t>
       </w:r>
     </w:p>
     <w:tbl>
@@ -357,7 +381,13 @@
               <w:rPr>
                 <w:rFonts w:eastAsiaTheme="minorHAnsi"/>
               </w:rPr>
-              <w:t>Praise ye the Lord from the heavens: Alleluia.</w:t>
+              <w:t xml:space="preserve">Praise </w:t>
+            </w:r>
+            <w:r>
+              <w:rPr>
+                <w:rFonts w:eastAsiaTheme="minorHAnsi"/>
+              </w:rPr>
+              <w:t>the Lord from the heavens: Alleluia.</w:t>
             </w:r>
           </w:p>
           <w:p>
@@ -368,13 +398,10 @@
               </w:rPr>
             </w:pPr>
             <w:r>
-              <w:t>Praise Him in the highest.</w:t>
-            </w:r>
-            <w:r>
-              <w:rPr>
-                <w:szCs w:val="20"/>
-              </w:rPr>
-              <w:t xml:space="preserve"> </w:t>
+              <w:t>Praise Him in the highest</w:t>
+            </w:r>
+            <w:r>
+              <w:t>!</w:t>
             </w:r>
           </w:p>
         </w:tc>
@@ -518,7 +545,13 @@
               <w:rPr>
                 <w:rFonts w:eastAsiaTheme="minorHAnsi"/>
               </w:rPr>
-              <w:t>Praise ye Him, all His angels: Alleluia.</w:t>
+              <w:t xml:space="preserve">Praise </w:t>
+            </w:r>
+            <w:r>
+              <w:rPr>
+                <w:rFonts w:eastAsiaTheme="minorHAnsi"/>
+              </w:rPr>
+              <w:t>Him, all His angels: Alleluia.</w:t>
             </w:r>
           </w:p>
           <w:p>
@@ -529,7 +562,10 @@
               </w:rPr>
             </w:pPr>
             <w:r>
-              <w:t>Praise ye Him, all His hosts.</w:t>
+              <w:t>Praise</w:t>
+            </w:r>
+            <w:r>
+              <w:t xml:space="preserve"> Him, all His hosts!</w:t>
             </w:r>
             <w:r>
               <w:rPr>
@@ -673,7 +709,13 @@
               <w:rPr>
                 <w:rFonts w:eastAsiaTheme="minorHAnsi"/>
               </w:rPr>
-              <w:t>Praise ye Him, sun and moon: Alleluia.</w:t>
+              <w:t>Praise</w:t>
+            </w:r>
+            <w:r>
+              <w:rPr>
+                <w:rFonts w:eastAsiaTheme="minorHAnsi"/>
+              </w:rPr>
+              <w:t xml:space="preserve"> Him, sun and moon: Alleluia.</w:t>
             </w:r>
           </w:p>
           <w:p>
@@ -684,7 +726,13 @@
               </w:rPr>
             </w:pPr>
             <w:r>
-              <w:t>Praise Him all ye stars of light.</w:t>
+              <w:t>Praise Him all</w:t>
+            </w:r>
+            <w:r>
+              <w:t xml:space="preserve"> stars of light</w:t>
+            </w:r>
+            <w:r>
+              <w:t>!</w:t>
             </w:r>
           </w:p>
         </w:tc>
@@ -826,6 +874,50 @@
               <w:rPr>
                 <w:rFonts w:eastAsiaTheme="minorHAnsi"/>
               </w:rPr>
+              <w:t>Praise Him you</w:t>
+            </w:r>
+            <w:r>
+              <w:rPr>
+                <w:rFonts w:eastAsiaTheme="minorHAnsi"/>
+              </w:rPr>
+              <w:t xml:space="preserve"> heavens of heavens: Alleluia.</w:t>
+            </w:r>
+          </w:p>
+          <w:p>
+            <w:pPr>
+              <w:pStyle w:val="EngIndEnd"/>
+            </w:pPr>
+            <w:r>
+              <w:t>And water</w:t>
+            </w:r>
+            <w:r>
+              <w:t xml:space="preserve"> above the </w:t>
+            </w:r>
+            <w:r>
+              <w:lastRenderedPageBreak/>
+              <w:t>heavens</w:t>
+            </w:r>
+            <w:r>
+              <w:t>!</w:t>
+            </w:r>
+          </w:p>
+        </w:tc>
+        <w:tc>
+          <w:tcPr>
+            <w:tcW w:w="724" w:type="pct"/>
+          </w:tcPr>
+          <w:p>
+            <w:pPr>
+              <w:pStyle w:val="EngInd"/>
+              <w:rPr>
+                <w:rFonts w:eastAsiaTheme="minorHAnsi"/>
+              </w:rPr>
+            </w:pPr>
+            <w:r>
+              <w:rPr>
+                <w:rFonts w:eastAsiaTheme="minorHAnsi"/>
+              </w:rPr>
+              <w:lastRenderedPageBreak/>
               <w:t>Praise Him ye heavens of heavens: Alleluia.</w:t>
             </w:r>
           </w:p>
@@ -845,41 +937,6 @@
             </w:r>
           </w:p>
         </w:tc>
-        <w:tc>
-          <w:tcPr>
-            <w:tcW w:w="724" w:type="pct"/>
-          </w:tcPr>
-          <w:p>
-            <w:pPr>
-              <w:pStyle w:val="EngInd"/>
-              <w:rPr>
-                <w:rFonts w:eastAsiaTheme="minorHAnsi"/>
-              </w:rPr>
-            </w:pPr>
-            <w:r>
-              <w:rPr>
-                <w:rFonts w:eastAsiaTheme="minorHAnsi"/>
-              </w:rPr>
-              <w:lastRenderedPageBreak/>
-              <w:t>Praise Him ye heavens of heavens: Alleluia.</w:t>
-            </w:r>
-          </w:p>
-          <w:p>
-            <w:pPr>
-              <w:pStyle w:val="EngIndEnd"/>
-            </w:pPr>
-            <w:r>
-              <w:t xml:space="preserve">And ye waters that be </w:t>
-            </w:r>
-            <w:r>
-              <w:lastRenderedPageBreak/>
-              <w:t>above the heavens.</w:t>
-            </w:r>
-            <w:r>
-              <w:t xml:space="preserve"> </w:t>
-            </w:r>
-          </w:p>
-        </w:tc>
       </w:tr>
       <w:tr>
         <w:tc>
@@ -1017,11 +1074,28 @@
                 <w:szCs w:val="20"/>
               </w:rPr>
             </w:pPr>
+            <w:commentRangeStart w:id="12"/>
             <w:r>
               <w:rPr>
                 <w:highlight w:val="yellow"/>
               </w:rPr>
-              <w:t xml:space="preserve">For He spoke and </w:t>
+              <w:t>For</w:t>
+            </w:r>
+            <w:commentRangeEnd w:id="12"/>
+            <w:r>
+              <w:rPr>
+                <w:rStyle w:val="CommentReference"/>
+                <w:rFonts w:cstheme="minorBidi"/>
+                <w:color w:val="auto"/>
+                <w:lang w:val="en-CA"/>
+              </w:rPr>
+              <w:commentReference w:id="12"/>
+            </w:r>
+            <w:r>
+              <w:rPr>
+                <w:highlight w:val="yellow"/>
+              </w:rPr>
+              <w:t xml:space="preserve"> He spoke and </w:t>
             </w:r>
             <w:r>
               <w:rPr>
@@ -1040,13 +1114,10 @@
               <w:rPr>
                 <w:highlight w:val="yellow"/>
               </w:rPr>
-              <w:t>became.</w:t>
-            </w:r>
-            <w:r>
-              <w:rPr>
-                <w:szCs w:val="20"/>
-              </w:rPr>
-              <w:t xml:space="preserve"> </w:t>
+              <w:t>came to be</w:t>
+            </w:r>
+            <w:r>
+              <w:t>!</w:t>
             </w:r>
           </w:p>
         </w:tc>
@@ -1222,7 +1293,7 @@
               <w:pStyle w:val="EngIndEnd"/>
             </w:pPr>
             <w:r>
-              <w:t xml:space="preserve">He has also </w:t>
+              <w:t xml:space="preserve">He </w:t>
             </w:r>
             <w:r>
               <w:t>established</w:t>
@@ -1231,7 +1302,10 @@
               <w:t xml:space="preserve"> </w:t>
             </w:r>
             <w:r>
-              <w:t>them forever and ever.</w:t>
+              <w:t>them forever and ever</w:t>
+            </w:r>
+            <w:r>
+              <w:t>!</w:t>
             </w:r>
           </w:p>
         </w:tc>
@@ -1316,7 +1390,21 @@
               <w:rPr>
                 <w:rFonts w:eastAsiaTheme="minorHAnsi"/>
               </w:rPr>
-              <w:t>s. Alleulia.</w:t>
+              <w:t xml:space="preserve">s. </w:t>
+            </w:r>
+            <w:proofErr w:type="spellStart"/>
+            <w:r>
+              <w:rPr>
+                <w:rFonts w:eastAsiaTheme="minorHAnsi"/>
+              </w:rPr>
+              <w:t>Alleulia</w:t>
+            </w:r>
+            <w:proofErr w:type="spellEnd"/>
+            <w:r>
+              <w:rPr>
+                <w:rFonts w:eastAsiaTheme="minorHAnsi"/>
+              </w:rPr>
+              <w:t>.</w:t>
             </w:r>
           </w:p>
           <w:p>
@@ -1379,52 +1467,116 @@
               <w:rPr>
                 <w:rFonts w:eastAsiaTheme="minorHAnsi"/>
               </w:rPr>
+              <w:t xml:space="preserve">He has made a decree </w:t>
+            </w:r>
+            <w:r>
+              <w:rPr>
+                <w:rFonts w:eastAsiaTheme="minorHAnsi"/>
+              </w:rPr>
+              <w:t>that</w:t>
+            </w:r>
+            <w:r>
+              <w:rPr>
+                <w:rFonts w:eastAsiaTheme="minorHAnsi"/>
+              </w:rPr>
+              <w:t xml:space="preserve"> </w:t>
+            </w:r>
+            <w:r>
+              <w:rPr>
+                <w:rFonts w:eastAsiaTheme="minorHAnsi"/>
+              </w:rPr>
+              <w:t>will</w:t>
+            </w:r>
+            <w:r>
+              <w:rPr>
+                <w:rFonts w:eastAsiaTheme="minorHAnsi"/>
+              </w:rPr>
+              <w:t xml:space="preserve"> not pas</w:t>
+            </w:r>
+            <w:r>
+              <w:rPr>
+                <w:rFonts w:eastAsiaTheme="minorHAnsi"/>
+              </w:rPr>
+              <w:t>s</w:t>
+            </w:r>
+            <w:r>
+              <w:rPr>
+                <w:rFonts w:eastAsiaTheme="minorHAnsi"/>
+              </w:rPr>
+              <w:t xml:space="preserve"> away</w:t>
+            </w:r>
+            <w:r>
+              <w:rPr>
+                <w:rFonts w:eastAsiaTheme="minorHAnsi"/>
+              </w:rPr>
+              <w:t xml:space="preserve">. </w:t>
+            </w:r>
+            <w:proofErr w:type="spellStart"/>
+            <w:r>
+              <w:rPr>
+                <w:rFonts w:eastAsiaTheme="minorHAnsi"/>
+              </w:rPr>
+              <w:t>Alleulia</w:t>
+            </w:r>
+            <w:proofErr w:type="spellEnd"/>
+            <w:r>
+              <w:rPr>
+                <w:rFonts w:eastAsiaTheme="minorHAnsi"/>
+              </w:rPr>
+              <w:t>.</w:t>
+            </w:r>
+          </w:p>
+          <w:p>
+            <w:pPr>
+              <w:pStyle w:val="EngIndEnd"/>
+            </w:pPr>
+            <w:r>
+              <w:rPr>
+                <w:highlight w:val="yellow"/>
+              </w:rPr>
+              <w:t>Praise the Lord from the earth</w:t>
+            </w:r>
+            <w:r>
+              <w:t>!</w:t>
+            </w:r>
+          </w:p>
+        </w:tc>
+        <w:tc>
+          <w:tcPr>
+            <w:tcW w:w="724" w:type="pct"/>
+          </w:tcPr>
+          <w:p>
+            <w:pPr>
+              <w:pStyle w:val="EngInd"/>
+              <w:rPr>
+                <w:rFonts w:eastAsiaTheme="minorHAnsi"/>
+              </w:rPr>
+            </w:pPr>
+            <w:r>
+              <w:rPr>
+                <w:rFonts w:eastAsiaTheme="minorHAnsi"/>
+              </w:rPr>
               <w:t>He has made a decree which shall not pas</w:t>
             </w:r>
             <w:r>
               <w:rPr>
                 <w:rFonts w:eastAsiaTheme="minorHAnsi"/>
               </w:rPr>
-              <w:t>s. Alleulia.</w:t>
-            </w:r>
-          </w:p>
-          <w:p>
-            <w:pPr>
-              <w:pStyle w:val="EngIndEnd"/>
-            </w:pPr>
-            <w:r>
-              <w:rPr>
-                <w:highlight w:val="yellow"/>
-              </w:rPr>
-              <w:t>Praise the Lord from the earth</w:t>
-            </w:r>
-            <w:r>
+              <w:t xml:space="preserve">s. </w:t>
+            </w:r>
+            <w:proofErr w:type="spellStart"/>
+            <w:r>
+              <w:rPr>
+                <w:rFonts w:eastAsiaTheme="minorHAnsi"/>
+              </w:rPr>
+              <w:t>Alleulia</w:t>
+            </w:r>
+            <w:proofErr w:type="spellEnd"/>
+            <w:r>
+              <w:rPr>
+                <w:rFonts w:eastAsiaTheme="minorHAnsi"/>
+              </w:rPr>
               <w:t>.</w:t>
-            </w:r>
-          </w:p>
-        </w:tc>
-        <w:tc>
-          <w:tcPr>
-            <w:tcW w:w="724" w:type="pct"/>
-          </w:tcPr>
-          <w:p>
-            <w:pPr>
-              <w:pStyle w:val="EngInd"/>
-              <w:rPr>
-                <w:rFonts w:eastAsiaTheme="minorHAnsi"/>
-              </w:rPr>
-            </w:pPr>
-            <w:r>
-              <w:rPr>
-                <w:rFonts w:eastAsiaTheme="minorHAnsi"/>
-              </w:rPr>
-              <w:t>He has made a decree which shall not pas</w:t>
-            </w:r>
-            <w:r>
-              <w:rPr>
-                <w:rFonts w:eastAsiaTheme="minorHAnsi"/>
-              </w:rPr>
-              <w:t>s. Alleulia.</w:t>
             </w:r>
           </w:p>
           <w:p>
@@ -1488,7 +1640,15 @@
               <w:pStyle w:val="EngIndEnd"/>
             </w:pPr>
             <w:r>
-              <w:t xml:space="preserve">Fire and hail, snow and vapours, stormy wind, fulfilling His word. </w:t>
+              <w:t xml:space="preserve">Fire and hail, snow and </w:t>
+            </w:r>
+            <w:proofErr w:type="spellStart"/>
+            <w:r>
+              <w:t>vapours</w:t>
+            </w:r>
+            <w:proofErr w:type="spellEnd"/>
+            <w:r>
+              <w:t xml:space="preserve">, stormy wind, fulfilling His word. </w:t>
             </w:r>
           </w:p>
         </w:tc>
@@ -1537,6 +1697,65 @@
               <w:rPr>
                 <w:rFonts w:eastAsiaTheme="minorHAnsi"/>
               </w:rPr>
+              <w:t>You</w:t>
+            </w:r>
+            <w:r>
+              <w:rPr>
+                <w:rFonts w:eastAsiaTheme="minorHAnsi"/>
+              </w:rPr>
+              <w:t xml:space="preserve"> dragons and all deeps: Alleluia.</w:t>
+            </w:r>
+          </w:p>
+          <w:p>
+            <w:pPr>
+              <w:pStyle w:val="EngIndEnd"/>
+            </w:pPr>
+            <w:r>
+              <w:t xml:space="preserve">Fire </w:t>
+            </w:r>
+            <w:commentRangeStart w:id="13"/>
+            <w:r>
+              <w:t xml:space="preserve">and </w:t>
+            </w:r>
+            <w:commentRangeEnd w:id="13"/>
+            <w:r>
+              <w:rPr>
+                <w:rStyle w:val="CommentReference"/>
+                <w:rFonts w:cstheme="minorBidi"/>
+                <w:color w:val="auto"/>
+                <w:lang w:val="en-CA"/>
+              </w:rPr>
+              <w:commentReference w:id="13"/>
+            </w:r>
+            <w:r>
+              <w:t xml:space="preserve">hail, snow and </w:t>
+            </w:r>
+            <w:r>
+              <w:t>ice</w:t>
+            </w:r>
+            <w:r>
+              <w:t>, stormy wind, fulfilling His word</w:t>
+            </w:r>
+            <w:r>
+              <w:t>!</w:t>
+            </w:r>
+          </w:p>
+        </w:tc>
+        <w:tc>
+          <w:tcPr>
+            <w:tcW w:w="724" w:type="pct"/>
+          </w:tcPr>
+          <w:p>
+            <w:pPr>
+              <w:pStyle w:val="EngInd"/>
+              <w:rPr>
+                <w:rFonts w:eastAsiaTheme="minorHAnsi"/>
+              </w:rPr>
+            </w:pPr>
+            <w:r>
+              <w:rPr>
+                <w:rFonts w:eastAsiaTheme="minorHAnsi"/>
+              </w:rPr>
               <w:t>Praise the Lord from the earth ye dragons and all deeps: Alleluia.</w:t>
             </w:r>
           </w:p>
@@ -1545,34 +1764,15 @@
               <w:pStyle w:val="EngIndEnd"/>
             </w:pPr>
             <w:r>
-              <w:t xml:space="preserve">Fire and hail, snow and vapours, stormy wind, fulfilling His word. </w:t>
-            </w:r>
-          </w:p>
-        </w:tc>
-        <w:tc>
-          <w:tcPr>
-            <w:tcW w:w="724" w:type="pct"/>
-          </w:tcPr>
-          <w:p>
-            <w:pPr>
-              <w:pStyle w:val="EngInd"/>
-              <w:rPr>
-                <w:rFonts w:eastAsiaTheme="minorHAnsi"/>
-              </w:rPr>
-            </w:pPr>
-            <w:r>
-              <w:rPr>
-                <w:rFonts w:eastAsiaTheme="minorHAnsi"/>
-              </w:rPr>
-              <w:t>Praise the Lord from the earth ye dragons and all deeps: Alleluia.</w:t>
-            </w:r>
-          </w:p>
-          <w:p>
-            <w:pPr>
-              <w:pStyle w:val="EngIndEnd"/>
-            </w:pPr>
-            <w:r>
-              <w:t xml:space="preserve">Fire and hail, snow and vapours, stormy wind, fulfilling His word. </w:t>
+              <w:t xml:space="preserve">Fire and hail, snow and </w:t>
+            </w:r>
+            <w:proofErr w:type="spellStart"/>
+            <w:r>
+              <w:t>vapours</w:t>
+            </w:r>
+            <w:proofErr w:type="spellEnd"/>
+            <w:r>
+              <w:t xml:space="preserve">, stormy wind, fulfilling His word. </w:t>
             </w:r>
           </w:p>
         </w:tc>
@@ -1693,7 +1893,10 @@
             </w:pPr>
             <w:r>
               <w:lastRenderedPageBreak/>
-              <w:t xml:space="preserve">Fruitful trees and all cedars. </w:t>
+              <w:t>Fruitful trees and all cedars</w:t>
+            </w:r>
+            <w:r>
+              <w:t>!</w:t>
             </w:r>
           </w:p>
         </w:tc>
@@ -1822,15 +2025,33 @@
               <w:rPr>
                 <w:rFonts w:eastAsiaTheme="minorHAnsi"/>
               </w:rPr>
-              <w:t>The beasts and all the cattle: Alleluia.</w:t>
-            </w:r>
-          </w:p>
-          <w:p>
-            <w:pPr>
-              <w:pStyle w:val="EngIndEnd"/>
-            </w:pPr>
-            <w:r>
-              <w:t xml:space="preserve">Creeping things and flying fowl. </w:t>
+              <w:t xml:space="preserve">The </w:t>
+            </w:r>
+            <w:r>
+              <w:rPr>
+                <w:rFonts w:eastAsiaTheme="minorHAnsi"/>
+              </w:rPr>
+              <w:t>wild animals</w:t>
+            </w:r>
+            <w:r>
+              <w:rPr>
+                <w:rFonts w:eastAsiaTheme="minorHAnsi"/>
+              </w:rPr>
+              <w:t xml:space="preserve"> and all the cattle: Alleluia.</w:t>
+            </w:r>
+          </w:p>
+          <w:p>
+            <w:pPr>
+              <w:pStyle w:val="EngIndEnd"/>
+            </w:pPr>
+            <w:r>
+              <w:t xml:space="preserve">Creeping things and </w:t>
+            </w:r>
+            <w:r>
+              <w:t>winged birds</w:t>
+            </w:r>
+            <w:r>
+              <w:t>!</w:t>
             </w:r>
           </w:p>
         </w:tc>
@@ -1917,7 +2138,15 @@
           </w:tcPr>
           <w:p>
             <w:r>
-              <w:t>Kings of the earth and all people Alleuia: Princes and all judges</w:t>
+              <w:t xml:space="preserve">Kings of the earth and all people </w:t>
+            </w:r>
+            <w:proofErr w:type="spellStart"/>
+            <w:r>
+              <w:t>Alleuia</w:t>
+            </w:r>
+            <w:proofErr w:type="spellEnd"/>
+            <w:r>
+              <w:t>: Princes and all judges</w:t>
             </w:r>
             <w:r>
               <w:t xml:space="preserve"> </w:t>
@@ -1970,7 +2199,10 @@
               <w:pStyle w:val="EngIndEnd"/>
             </w:pPr>
             <w:r>
-              <w:t xml:space="preserve">Princes and all judges of the earth. </w:t>
+              <w:t>Rulers</w:t>
+            </w:r>
+            <w:r>
+              <w:t xml:space="preserve"> and all judges of the earth!</w:t>
             </w:r>
           </w:p>
         </w:tc>
@@ -2104,7 +2336,10 @@
               <w:pStyle w:val="EngIndEnd"/>
             </w:pPr>
             <w:r>
-              <w:t xml:space="preserve">Old men and children. </w:t>
+              <w:t>Elders</w:t>
+            </w:r>
+            <w:r>
+              <w:t xml:space="preserve"> and children!</w:t>
             </w:r>
           </w:p>
         </w:tc>
@@ -2238,7 +2473,13 @@
               <w:pStyle w:val="EngIndEnd"/>
             </w:pPr>
             <w:r>
-              <w:t xml:space="preserve">For His Name alone is excellent. </w:t>
+              <w:t xml:space="preserve">For His Name alone is </w:t>
+            </w:r>
+            <w:r>
+              <w:t>exalted</w:t>
+            </w:r>
+            <w:r>
+              <w:t>!</w:t>
             </w:r>
           </w:p>
         </w:tc>
@@ -2364,10 +2605,62 @@
                 <w:rFonts w:eastAsiaTheme="minorHAnsi"/>
               </w:rPr>
             </w:pPr>
-            <w:r>
-              <w:rPr>
-                <w:rFonts w:eastAsiaTheme="minorHAnsi"/>
-              </w:rPr>
+            <w:commentRangeStart w:id="14"/>
+            <w:r>
+              <w:rPr>
+                <w:rFonts w:eastAsiaTheme="minorHAnsi"/>
+              </w:rPr>
+              <w:t xml:space="preserve">His </w:t>
+            </w:r>
+            <w:commentRangeEnd w:id="14"/>
+            <w:r>
+              <w:rPr>
+                <w:rStyle w:val="CommentReference"/>
+                <w:rFonts w:eastAsiaTheme="minorHAnsi" w:cstheme="minorBidi"/>
+                <w:color w:val="auto"/>
+                <w:lang w:val="en-CA"/>
+              </w:rPr>
+              <w:commentReference w:id="14"/>
+            </w:r>
+            <w:r>
+              <w:rPr>
+                <w:rFonts w:eastAsiaTheme="minorHAnsi"/>
+              </w:rPr>
+              <w:t>glory is above the earth and heaven: Alleluia.</w:t>
+            </w:r>
+          </w:p>
+          <w:p>
+            <w:pPr>
+              <w:pStyle w:val="EngIndEnd"/>
+            </w:pPr>
+            <w:r>
+              <w:t xml:space="preserve">He also exalts the horn </w:t>
+            </w:r>
+            <w:r>
+              <w:lastRenderedPageBreak/>
+              <w:t>of His people</w:t>
+            </w:r>
+            <w:r>
+              <w:t>.</w:t>
+            </w:r>
+          </w:p>
+        </w:tc>
+        <w:tc>
+          <w:tcPr>
+            <w:tcW w:w="724" w:type="pct"/>
+          </w:tcPr>
+          <w:p>
+            <w:pPr>
+              <w:pStyle w:val="EngInd"/>
+              <w:rPr>
+                <w:rFonts w:eastAsiaTheme="minorHAnsi"/>
+              </w:rPr>
+            </w:pPr>
+            <w:r>
+              <w:rPr>
+                <w:rFonts w:eastAsiaTheme="minorHAnsi"/>
+              </w:rPr>
+              <w:lastRenderedPageBreak/>
               <w:t>His glory is above the earth and heaven: Alleluia.</w:t>
             </w:r>
           </w:p>
@@ -2384,38 +2677,6 @@
             </w:r>
           </w:p>
         </w:tc>
-        <w:tc>
-          <w:tcPr>
-            <w:tcW w:w="724" w:type="pct"/>
-          </w:tcPr>
-          <w:p>
-            <w:pPr>
-              <w:pStyle w:val="EngInd"/>
-              <w:rPr>
-                <w:rFonts w:eastAsiaTheme="minorHAnsi"/>
-              </w:rPr>
-            </w:pPr>
-            <w:r>
-              <w:rPr>
-                <w:rFonts w:eastAsiaTheme="minorHAnsi"/>
-              </w:rPr>
-              <w:lastRenderedPageBreak/>
-              <w:t>His glory is above the earth and heaven: Alleluia.</w:t>
-            </w:r>
-          </w:p>
-          <w:p>
-            <w:pPr>
-              <w:pStyle w:val="EngIndEnd"/>
-            </w:pPr>
-            <w:r>
-              <w:t xml:space="preserve">He also exalts the horn </w:t>
-            </w:r>
-            <w:r>
-              <w:lastRenderedPageBreak/>
-              <w:t xml:space="preserve">of His people. </w:t>
-            </w:r>
-          </w:p>
-        </w:tc>
       </w:tr>
       <w:tr>
         <w:tc>
@@ -2526,7 +2787,25 @@
               <w:pStyle w:val="EngIndEnd"/>
             </w:pPr>
             <w:r>
-              <w:t xml:space="preserve">Even of the children of Israel, a people near unto Him. </w:t>
+              <w:t>T</w:t>
+            </w:r>
+            <w:r>
+              <w:t xml:space="preserve">he </w:t>
+            </w:r>
+            <w:r>
+              <w:t>sons</w:t>
+            </w:r>
+            <w:r>
+              <w:t xml:space="preserve"> of Israel, a people near </w:t>
+            </w:r>
+            <w:r>
+              <w:t>to</w:t>
+            </w:r>
+            <w:r>
+              <w:t xml:space="preserve"> Him</w:t>
+            </w:r>
+            <w:r>
+              <w:t>.</w:t>
             </w:r>
           </w:p>
         </w:tc>
@@ -2553,7 +2832,24 @@
               <w:pStyle w:val="EngIndEnd"/>
             </w:pPr>
             <w:r>
-              <w:t xml:space="preserve">Even of the children of Israel, a people near unto Him. </w:t>
+              <w:t xml:space="preserve">Even of the </w:t>
+            </w:r>
+            <w:commentRangeStart w:id="15"/>
+            <w:r>
+              <w:t xml:space="preserve">children </w:t>
+            </w:r>
+            <w:commentRangeEnd w:id="15"/>
+            <w:r>
+              <w:rPr>
+                <w:rStyle w:val="CommentReference"/>
+                <w:rFonts w:cstheme="minorBidi"/>
+                <w:color w:val="auto"/>
+                <w:lang w:val="en-CA"/>
+              </w:rPr>
+              <w:commentReference w:id="15"/>
+            </w:r>
+            <w:r>
+              <w:t xml:space="preserve">of Israel, a people near unto Him. </w:t>
             </w:r>
           </w:p>
         </w:tc>
@@ -2568,8 +2864,21 @@
               <w:pStyle w:val="Coptic"/>
             </w:pPr>
             <w:r>
-              <w:t>ⲁ̅ⲗ ⲁ̅ⲗ ⲁ̅ⲗ</w:t>
-            </w:r>
+              <w:t xml:space="preserve">ⲁ̅ⲗ </w:t>
+            </w:r>
+            <w:proofErr w:type="spellStart"/>
+            <w:r>
+              <w:t>ⲁ̅ⲗ</w:t>
+            </w:r>
+            <w:proofErr w:type="spellEnd"/>
+            <w:r>
+              <w:t xml:space="preserve"> </w:t>
+            </w:r>
+            <w:proofErr w:type="spellStart"/>
+            <w:r>
+              <w:t>ⲁ̅ⲗ</w:t>
+            </w:r>
+            <w:proofErr w:type="spellEnd"/>
           </w:p>
         </w:tc>
         <w:tc>
@@ -2580,28 +2889,28 @@
             <w:r>
               <w:t xml:space="preserve">Alleluia. </w:t>
             </w:r>
-            <w:commentRangeStart w:id="12"/>
-            <w:commentRangeStart w:id="13"/>
+            <w:commentRangeStart w:id="16"/>
+            <w:commentRangeStart w:id="17"/>
             <w:r>
               <w:t>Alleluia</w:t>
             </w:r>
-            <w:commentRangeEnd w:id="12"/>
+            <w:commentRangeEnd w:id="16"/>
             <w:r>
               <w:rPr>
                 <w:rStyle w:val="CommentReference"/>
                 <w:rFonts w:ascii="Garamond" w:hAnsi="Garamond"/>
                 <w:lang w:val="en-CA"/>
               </w:rPr>
-              <w:commentReference w:id="12"/>
-            </w:r>
-            <w:commentRangeEnd w:id="13"/>
+              <w:commentReference w:id="16"/>
+            </w:r>
+            <w:commentRangeEnd w:id="17"/>
             <w:r>
               <w:rPr>
                 <w:rStyle w:val="CommentReference"/>
                 <w:rFonts w:ascii="Garamond" w:hAnsi="Garamond"/>
                 <w:lang w:val="en-CA"/>
               </w:rPr>
-              <w:commentReference w:id="13"/>
+              <w:commentReference w:id="17"/>
             </w:r>
             <w:r>
               <w:t>. Alleluia.</w:t>
@@ -2656,19 +2965,19 @@
       <w:pPr>
         <w:pStyle w:val="Heading4"/>
       </w:pPr>
-      <w:bookmarkStart w:id="14" w:name="_Toc297322063"/>
-      <w:bookmarkStart w:id="15" w:name="_Toc297407708"/>
-      <w:bookmarkStart w:id="16" w:name="_Toc298445760"/>
-      <w:bookmarkStart w:id="17" w:name="_Toc298681246"/>
-      <w:bookmarkStart w:id="18" w:name="_Toc298447485"/>
+      <w:bookmarkStart w:id="18" w:name="_Toc297322063"/>
+      <w:bookmarkStart w:id="19" w:name="_Toc297407708"/>
+      <w:bookmarkStart w:id="20" w:name="_Toc298445760"/>
+      <w:bookmarkStart w:id="21" w:name="_Toc298681246"/>
+      <w:bookmarkStart w:id="22" w:name="_Toc298447485"/>
       <w:r>
         <w:t>Psalm 149</w:t>
       </w:r>
-      <w:bookmarkEnd w:id="14"/>
-      <w:bookmarkEnd w:id="15"/>
-      <w:bookmarkEnd w:id="16"/>
-      <w:bookmarkEnd w:id="17"/>
       <w:bookmarkEnd w:id="18"/>
+      <w:bookmarkEnd w:id="19"/>
+      <w:bookmarkEnd w:id="20"/>
+      <w:bookmarkEnd w:id="21"/>
+      <w:bookmarkEnd w:id="22"/>
     </w:p>
     <w:p>
       <w:pPr>
@@ -2920,7 +3229,19 @@
               <w:rPr>
                 <w:rFonts w:eastAsiaTheme="minorHAnsi"/>
               </w:rPr>
-              <w:t xml:space="preserve">Sing unto the </w:t>
+              <w:t xml:space="preserve">Sing </w:t>
+            </w:r>
+            <w:r>
+              <w:rPr>
+                <w:rFonts w:eastAsiaTheme="minorHAnsi"/>
+              </w:rPr>
+              <w:t>to</w:t>
+            </w:r>
+            <w:r>
+              <w:rPr>
+                <w:rFonts w:eastAsiaTheme="minorHAnsi"/>
+              </w:rPr>
+              <w:t xml:space="preserve"> the </w:t>
             </w:r>
             <w:r>
               <w:rPr>
@@ -2943,13 +3264,10 @@
               </w:rPr>
             </w:pPr>
             <w:r>
-              <w:t>And His praise in the church of the saints.</w:t>
-            </w:r>
-            <w:r>
-              <w:rPr>
-                <w:szCs w:val="20"/>
-              </w:rPr>
-              <w:t xml:space="preserve"> </w:t>
+              <w:t>And His praise in the church of the saints</w:t>
+            </w:r>
+            <w:r>
+              <w:t>.</w:t>
             </w:r>
           </w:p>
         </w:tc>
@@ -3128,7 +3446,19 @@
               </w:rPr>
             </w:pPr>
             <w:r>
-              <w:t>Let the children of Zion be joyful in their King.</w:t>
+              <w:t xml:space="preserve">Let the </w:t>
+            </w:r>
+            <w:r>
+              <w:t>son</w:t>
+            </w:r>
+            <w:r>
+              <w:t xml:space="preserve"> of </w:t>
+            </w:r>
+            <w:r>
+              <w:t>rejoice</w:t>
+            </w:r>
+            <w:r>
+              <w:t xml:space="preserve"> in their King.</w:t>
             </w:r>
             <w:r>
               <w:rPr>
@@ -3164,7 +3494,24 @@
               </w:rPr>
             </w:pPr>
             <w:r>
-              <w:t>Let the children of Zion be joyful in their King.</w:t>
+              <w:t xml:space="preserve">Let the </w:t>
+            </w:r>
+            <w:commentRangeStart w:id="23"/>
+            <w:r>
+              <w:t xml:space="preserve">children </w:t>
+            </w:r>
+            <w:commentRangeEnd w:id="23"/>
+            <w:r>
+              <w:rPr>
+                <w:rStyle w:val="CommentReference"/>
+                <w:rFonts w:cstheme="minorBidi"/>
+                <w:color w:val="auto"/>
+                <w:lang w:val="en-CA"/>
+              </w:rPr>
+              <w:commentReference w:id="23"/>
+            </w:r>
+            <w:r>
+              <w:t>of Zion be joyful in their King.</w:t>
             </w:r>
             <w:r>
               <w:rPr>
@@ -3229,7 +3576,15 @@
               <w:pStyle w:val="EngIndEnd"/>
             </w:pPr>
             <w:r>
-              <w:t>Let them sing praises unto Him with the timbrel and harp.</w:t>
+              <w:t xml:space="preserve">Let them sing praises unto Him with the </w:t>
+            </w:r>
+            <w:proofErr w:type="spellStart"/>
+            <w:r>
+              <w:t>timbrel</w:t>
+            </w:r>
+            <w:proofErr w:type="spellEnd"/>
+            <w:r>
+              <w:t xml:space="preserve"> and harp.</w:t>
             </w:r>
             <w:r>
               <w:t xml:space="preserve"> </w:t>
@@ -3247,7 +3602,15 @@
             </w:r>
             <w:r>
               <w:lastRenderedPageBreak/>
-              <w:t>with timbrel and harp</w:t>
+              <w:t xml:space="preserve">with </w:t>
+            </w:r>
+            <w:proofErr w:type="spellStart"/>
+            <w:r>
+              <w:t>timbrel</w:t>
+            </w:r>
+            <w:proofErr w:type="spellEnd"/>
+            <w:r>
+              <w:t xml:space="preserve"> and harp</w:t>
             </w:r>
           </w:p>
         </w:tc>
@@ -3262,7 +3625,15 @@
             </w:r>
             <w:r>
               <w:lastRenderedPageBreak/>
-              <w:t>praises unto Him with timbrel and harp.</w:t>
+              <w:t xml:space="preserve">praises unto Him with </w:t>
+            </w:r>
+            <w:proofErr w:type="spellStart"/>
+            <w:r>
+              <w:t>timbrel</w:t>
+            </w:r>
+            <w:proofErr w:type="spellEnd"/>
+            <w:r>
+              <w:t xml:space="preserve"> and harp.</w:t>
             </w:r>
           </w:p>
         </w:tc>
@@ -3277,13 +3648,96 @@
             </w:r>
             <w:r>
               <w:lastRenderedPageBreak/>
-              <w:t>him with timbrel and psaltery.</w:t>
+              <w:t xml:space="preserve">him with </w:t>
+            </w:r>
+            <w:proofErr w:type="spellStart"/>
+            <w:r>
+              <w:t>timbrel</w:t>
+            </w:r>
+            <w:proofErr w:type="spellEnd"/>
+            <w:r>
+              <w:t xml:space="preserve"> and psaltery.</w:t>
             </w:r>
           </w:p>
         </w:tc>
         <w:tc>
           <w:tcPr>
             <w:tcW w:w="723" w:type="pct"/>
+          </w:tcPr>
+          <w:p>
+            <w:pPr>
+              <w:pStyle w:val="EngInd"/>
+              <w:rPr>
+                <w:rFonts w:eastAsiaTheme="minorHAnsi"/>
+              </w:rPr>
+            </w:pPr>
+            <w:r>
+              <w:rPr>
+                <w:rFonts w:eastAsiaTheme="minorHAnsi"/>
+              </w:rPr>
+              <w:lastRenderedPageBreak/>
+              <w:t xml:space="preserve">Let them praise His Name in the </w:t>
+            </w:r>
+            <w:commentRangeStart w:id="24"/>
+            <w:r>
+              <w:rPr>
+                <w:rFonts w:eastAsiaTheme="minorHAnsi"/>
+              </w:rPr>
+              <w:t>chorus</w:t>
+            </w:r>
+            <w:commentRangeEnd w:id="24"/>
+            <w:r>
+              <w:rPr>
+                <w:rStyle w:val="CommentReference"/>
+                <w:rFonts w:eastAsiaTheme="minorHAnsi" w:cstheme="minorBidi"/>
+                <w:color w:val="auto"/>
+                <w:lang w:val="en-CA"/>
+              </w:rPr>
+              <w:commentReference w:id="24"/>
+            </w:r>
+            <w:r>
+              <w:rPr>
+                <w:rFonts w:eastAsiaTheme="minorHAnsi"/>
+              </w:rPr>
+              <w:t xml:space="preserve">: </w:t>
+            </w:r>
+            <w:r>
+              <w:rPr>
+                <w:rFonts w:eastAsiaTheme="minorHAnsi"/>
+              </w:rPr>
+              <w:lastRenderedPageBreak/>
+              <w:t>Alleluia.</w:t>
+            </w:r>
+          </w:p>
+          <w:p>
+            <w:pPr>
+              <w:pStyle w:val="EngIndEnd"/>
+            </w:pPr>
+            <w:r>
+              <w:t xml:space="preserve">Let them sing praises </w:t>
+            </w:r>
+            <w:r>
+              <w:t>to</w:t>
+            </w:r>
+            <w:r>
+              <w:t xml:space="preserve"> Him with the </w:t>
+            </w:r>
+            <w:proofErr w:type="spellStart"/>
+            <w:r>
+              <w:t>timbrel</w:t>
+            </w:r>
+            <w:proofErr w:type="spellEnd"/>
+            <w:r>
+              <w:t xml:space="preserve"> and harp.</w:t>
+            </w:r>
+            <w:r>
+              <w:t xml:space="preserve"> </w:t>
+            </w:r>
+          </w:p>
+        </w:tc>
+        <w:tc>
+          <w:tcPr>
+            <w:tcW w:w="724" w:type="pct"/>
           </w:tcPr>
           <w:p>
             <w:pPr>
@@ -3312,45 +3766,15 @@
               <w:pStyle w:val="EngIndEnd"/>
             </w:pPr>
             <w:r>
-              <w:t>Let them sing praises unto Him with the timbrel and harp.</w:t>
-            </w:r>
-            <w:r>
-              <w:t xml:space="preserve"> </w:t>
-            </w:r>
-          </w:p>
-        </w:tc>
-        <w:tc>
-          <w:tcPr>
-            <w:tcW w:w="724" w:type="pct"/>
-          </w:tcPr>
-          <w:p>
-            <w:pPr>
-              <w:pStyle w:val="EngInd"/>
-              <w:rPr>
-                <w:rFonts w:eastAsiaTheme="minorHAnsi"/>
-              </w:rPr>
-            </w:pPr>
-            <w:r>
-              <w:rPr>
-                <w:rFonts w:eastAsiaTheme="minorHAnsi"/>
-              </w:rPr>
-              <w:lastRenderedPageBreak/>
-              <w:t xml:space="preserve">Let them praise His Name in the chorus: </w:t>
-            </w:r>
-            <w:r>
-              <w:rPr>
-                <w:rFonts w:eastAsiaTheme="minorHAnsi"/>
-              </w:rPr>
-              <w:lastRenderedPageBreak/>
-              <w:t>Alleluia.</w:t>
-            </w:r>
-          </w:p>
-          <w:p>
-            <w:pPr>
-              <w:pStyle w:val="EngIndEnd"/>
-            </w:pPr>
-            <w:r>
-              <w:t>Let them sing praises unto Him with the timbrel and harp.</w:t>
+              <w:t xml:space="preserve">Let them sing praises unto Him with the </w:t>
+            </w:r>
+            <w:proofErr w:type="spellStart"/>
+            <w:r>
+              <w:t>timbrel</w:t>
+            </w:r>
+            <w:proofErr w:type="spellEnd"/>
+            <w:r>
+              <w:t xml:space="preserve"> and harp.</w:t>
             </w:r>
             <w:r>
               <w:t xml:space="preserve"> </w:t>
@@ -3614,15 +4038,67 @@
               <w:rPr>
                 <w:rFonts w:eastAsiaTheme="minorHAnsi"/>
               </w:rPr>
-              <w:t>Let the saints be joyful in glory: Alleluia.</w:t>
-            </w:r>
-          </w:p>
-          <w:p>
-            <w:pPr>
-              <w:pStyle w:val="EngIndEnd"/>
-            </w:pPr>
-            <w:r>
-              <w:t xml:space="preserve">Let them sing aloud upon their beds. </w:t>
+              <w:t xml:space="preserve">Let the saints </w:t>
+            </w:r>
+            <w:r>
+              <w:rPr>
+                <w:rFonts w:eastAsiaTheme="minorHAnsi"/>
+              </w:rPr>
+              <w:t>boast</w:t>
+            </w:r>
+            <w:commentRangeStart w:id="25"/>
+            <w:r>
+              <w:rPr>
+                <w:rFonts w:eastAsiaTheme="minorHAnsi"/>
+              </w:rPr>
+              <w:t xml:space="preserve"> </w:t>
+            </w:r>
+            <w:commentRangeEnd w:id="25"/>
+            <w:r>
+              <w:rPr>
+                <w:rStyle w:val="CommentReference"/>
+                <w:rFonts w:eastAsiaTheme="minorHAnsi" w:cstheme="minorBidi"/>
+                <w:color w:val="auto"/>
+                <w:lang w:val="en-CA"/>
+              </w:rPr>
+              <w:commentReference w:id="25"/>
+            </w:r>
+            <w:r>
+              <w:rPr>
+                <w:rFonts w:eastAsiaTheme="minorHAnsi"/>
+              </w:rPr>
+              <w:t>in glory: Alleluia.</w:t>
+            </w:r>
+          </w:p>
+          <w:p>
+            <w:pPr>
+              <w:pStyle w:val="EngIndEnd"/>
+            </w:pPr>
+            <w:r>
+              <w:t xml:space="preserve">Let them </w:t>
+            </w:r>
+            <w:commentRangeStart w:id="26"/>
+            <w:r>
+              <w:t>rejoice</w:t>
+            </w:r>
+            <w:r>
+              <w:t xml:space="preserve"> </w:t>
+            </w:r>
+            <w:commentRangeEnd w:id="26"/>
+            <w:r>
+              <w:rPr>
+                <w:rStyle w:val="CommentReference"/>
+                <w:rFonts w:cstheme="minorBidi"/>
+                <w:color w:val="auto"/>
+                <w:lang w:val="en-CA"/>
+              </w:rPr>
+              <w:commentReference w:id="26"/>
+            </w:r>
+            <w:r>
+              <w:t>on</w:t>
+            </w:r>
+            <w:r>
+              <w:t xml:space="preserve"> their beds. </w:t>
             </w:r>
           </w:p>
         </w:tc>
@@ -3641,7 +4117,30 @@
               <w:rPr>
                 <w:rFonts w:eastAsiaTheme="minorHAnsi"/>
               </w:rPr>
-              <w:t>Let the saints be joyful in glory: Alleluia.</w:t>
+              <w:t xml:space="preserve">Let the saints be </w:t>
+            </w:r>
+            <w:commentRangeStart w:id="27"/>
+            <w:r>
+              <w:rPr>
+                <w:rFonts w:eastAsiaTheme="minorHAnsi"/>
+              </w:rPr>
+              <w:t xml:space="preserve">joyful </w:t>
+            </w:r>
+            <w:commentRangeEnd w:id="27"/>
+            <w:r>
+              <w:rPr>
+                <w:rStyle w:val="CommentReference"/>
+                <w:rFonts w:eastAsiaTheme="minorHAnsi" w:cstheme="minorBidi"/>
+                <w:color w:val="auto"/>
+                <w:lang w:val="en-CA"/>
+              </w:rPr>
+              <w:commentReference w:id="27"/>
+            </w:r>
+            <w:r>
+              <w:rPr>
+                <w:rFonts w:eastAsiaTheme="minorHAnsi"/>
+              </w:rPr>
+              <w:t>in glory: Alleluia.</w:t>
             </w:r>
           </w:p>
           <w:p>
@@ -3748,15 +4247,65 @@
               <w:rPr>
                 <w:rFonts w:eastAsiaTheme="minorHAnsi"/>
               </w:rPr>
-              <w:t>Let the high praises of God be in their mouth: Alleluia.</w:t>
-            </w:r>
-          </w:p>
-          <w:p>
-            <w:pPr>
-              <w:pStyle w:val="EngIndEnd"/>
-            </w:pPr>
-            <w:r>
-              <w:t xml:space="preserve">And a two-edged sword in their hand. </w:t>
+              <w:t xml:space="preserve">The exaltations of </w:t>
+            </w:r>
+            <w:r>
+              <w:rPr>
+                <w:rFonts w:eastAsiaTheme="minorHAnsi"/>
+              </w:rPr>
+              <w:t xml:space="preserve">God </w:t>
+            </w:r>
+            <w:r>
+              <w:rPr>
+                <w:rFonts w:eastAsiaTheme="minorHAnsi"/>
+              </w:rPr>
+              <w:t>are</w:t>
+            </w:r>
+            <w:r>
+              <w:rPr>
+                <w:rFonts w:eastAsiaTheme="minorHAnsi"/>
+              </w:rPr>
+              <w:t xml:space="preserve"> in their </w:t>
+            </w:r>
+            <w:commentRangeStart w:id="28"/>
+            <w:r>
+              <w:rPr>
+                <w:rFonts w:eastAsiaTheme="minorHAnsi"/>
+              </w:rPr>
+              <w:t>mouth</w:t>
+            </w:r>
+            <w:commentRangeEnd w:id="28"/>
+            <w:r>
+              <w:rPr>
+                <w:rStyle w:val="CommentReference"/>
+                <w:rFonts w:eastAsiaTheme="minorHAnsi" w:cstheme="minorBidi"/>
+                <w:color w:val="auto"/>
+                <w:lang w:val="en-CA"/>
+              </w:rPr>
+              <w:commentReference w:id="28"/>
+            </w:r>
+            <w:r>
+              <w:rPr>
+                <w:rFonts w:eastAsiaTheme="minorHAnsi"/>
+              </w:rPr>
+              <w:t>: Alleluia.</w:t>
+            </w:r>
+          </w:p>
+          <w:p>
+            <w:pPr>
+              <w:pStyle w:val="EngIndEnd"/>
+            </w:pPr>
+            <w:r>
+              <w:t>And</w:t>
+            </w:r>
+            <w:r>
+              <w:t xml:space="preserve"> two-edged sword</w:t>
+            </w:r>
+            <w:r>
+              <w:t>s</w:t>
+            </w:r>
+            <w:r>
+              <w:t xml:space="preserve"> in their hand. </w:t>
             </w:r>
           </w:p>
         </w:tc>
@@ -3775,15 +4324,42 @@
               <w:rPr>
                 <w:rFonts w:eastAsiaTheme="minorHAnsi"/>
               </w:rPr>
-              <w:t>Let the high praises of God be in their mouth: Alleluia.</w:t>
-            </w:r>
-          </w:p>
-          <w:p>
-            <w:pPr>
-              <w:pStyle w:val="EngIndEnd"/>
-            </w:pPr>
-            <w:r>
-              <w:t xml:space="preserve">And a two-edged sword in their hand. </w:t>
+              <w:t>T</w:t>
+            </w:r>
+            <w:r>
+              <w:rPr>
+                <w:rFonts w:eastAsiaTheme="minorHAnsi"/>
+              </w:rPr>
+              <w:t xml:space="preserve">he high praises of God </w:t>
+            </w:r>
+            <w:r>
+              <w:rPr>
+                <w:rFonts w:eastAsiaTheme="minorHAnsi"/>
+              </w:rPr>
+              <w:t>are</w:t>
+            </w:r>
+            <w:r>
+              <w:rPr>
+                <w:rFonts w:eastAsiaTheme="minorHAnsi"/>
+              </w:rPr>
+              <w:t xml:space="preserve"> in their mouth: Alleluia.</w:t>
+            </w:r>
+          </w:p>
+          <w:p>
+            <w:pPr>
+              <w:pStyle w:val="EngIndEnd"/>
+            </w:pPr>
+            <w:r>
+              <w:t>And</w:t>
+            </w:r>
+            <w:r>
+              <w:t xml:space="preserve"> two-edged sword</w:t>
+            </w:r>
+            <w:r>
+              <w:t>s</w:t>
+            </w:r>
+            <w:r>
+              <w:t xml:space="preserve"> in their hand. </w:t>
             </w:r>
           </w:p>
         </w:tc>
@@ -3888,15 +4464,47 @@
               <w:rPr>
                 <w:rFonts w:eastAsiaTheme="minorHAnsi"/>
               </w:rPr>
-              <w:t>To execute vengeance upon the heathen: Alleluia.</w:t>
-            </w:r>
-          </w:p>
-          <w:p>
-            <w:pPr>
-              <w:pStyle w:val="EngIndEnd"/>
-            </w:pPr>
-            <w:r>
-              <w:t xml:space="preserve">And punishments upon the people. </w:t>
+              <w:t xml:space="preserve">To execute vengeance </w:t>
+            </w:r>
+            <w:r>
+              <w:rPr>
+                <w:rFonts w:eastAsiaTheme="minorHAnsi"/>
+              </w:rPr>
+              <w:t>among the nations</w:t>
+            </w:r>
+            <w:r>
+              <w:rPr>
+                <w:rFonts w:eastAsiaTheme="minorHAnsi"/>
+              </w:rPr>
+              <w:t>: Alleluia.</w:t>
+            </w:r>
+          </w:p>
+          <w:p>
+            <w:pPr>
+              <w:pStyle w:val="EngIndEnd"/>
+            </w:pPr>
+            <w:r>
+              <w:t xml:space="preserve">And </w:t>
+            </w:r>
+            <w:commentRangeStart w:id="29"/>
+            <w:r>
+              <w:t>rebukes</w:t>
+            </w:r>
+            <w:r>
+              <w:t xml:space="preserve"> </w:t>
+            </w:r>
+            <w:commentRangeEnd w:id="29"/>
+            <w:r>
+              <w:rPr>
+                <w:rStyle w:val="CommentReference"/>
+                <w:rFonts w:cstheme="minorBidi"/>
+                <w:color w:val="auto"/>
+                <w:lang w:val="en-CA"/>
+              </w:rPr>
+              <w:commentReference w:id="29"/>
+            </w:r>
+            <w:r>
+              <w:t xml:space="preserve">upon the people. </w:t>
             </w:r>
           </w:p>
         </w:tc>
@@ -4037,7 +4645,13 @@
               <w:pStyle w:val="EngIndEnd"/>
             </w:pPr>
             <w:r>
-              <w:t xml:space="preserve">And their nobles with fetters of iron. </w:t>
+              <w:t>And their nobles with iron</w:t>
+            </w:r>
+            <w:r>
+              <w:t xml:space="preserve"> handcuffs</w:t>
+            </w:r>
+            <w:r>
+              <w:t xml:space="preserve">. </w:t>
             </w:r>
           </w:p>
         </w:tc>
@@ -4126,7 +4740,15 @@
               <w:pStyle w:val="EngIndEnd"/>
             </w:pPr>
             <w:r>
-              <w:t xml:space="preserve">This honour have all His saints. </w:t>
+              <w:t xml:space="preserve">This </w:t>
+            </w:r>
+            <w:proofErr w:type="spellStart"/>
+            <w:r>
+              <w:t>honour</w:t>
+            </w:r>
+            <w:proofErr w:type="spellEnd"/>
+            <w:r>
+              <w:t xml:space="preserve"> have all His saints. </w:t>
             </w:r>
           </w:p>
         </w:tc>
@@ -4181,15 +4803,53 @@
               <w:rPr>
                 <w:rFonts w:eastAsiaTheme="minorHAnsi"/>
               </w:rPr>
-              <w:t>To execute unto them the judgement written: Alleluia.</w:t>
-            </w:r>
-          </w:p>
-          <w:p>
-            <w:pPr>
-              <w:pStyle w:val="EngIndEnd"/>
-            </w:pPr>
-            <w:r>
-              <w:t xml:space="preserve">This honour have all His saints. </w:t>
+              <w:t xml:space="preserve">To execute </w:t>
+            </w:r>
+            <w:r>
+              <w:rPr>
+                <w:rFonts w:eastAsiaTheme="minorHAnsi"/>
+              </w:rPr>
+              <w:t>among</w:t>
+            </w:r>
+            <w:r>
+              <w:rPr>
+                <w:rFonts w:eastAsiaTheme="minorHAnsi"/>
+              </w:rPr>
+              <w:t xml:space="preserve"> them the </w:t>
+            </w:r>
+            <w:proofErr w:type="spellStart"/>
+            <w:r>
+              <w:rPr>
+                <w:rFonts w:eastAsiaTheme="minorHAnsi"/>
+              </w:rPr>
+              <w:t>judgement</w:t>
+            </w:r>
+            <w:proofErr w:type="spellEnd"/>
+            <w:r>
+              <w:rPr>
+                <w:rFonts w:eastAsiaTheme="minorHAnsi"/>
+              </w:rPr>
+              <w:t xml:space="preserve"> written: Alleluia.</w:t>
+            </w:r>
+          </w:p>
+          <w:p>
+            <w:pPr>
+              <w:pStyle w:val="EngIndEnd"/>
+            </w:pPr>
+            <w:r>
+              <w:t xml:space="preserve">This </w:t>
+            </w:r>
+            <w:r>
+              <w:t>glory</w:t>
+            </w:r>
+            <w:r>
+              <w:t xml:space="preserve"> </w:t>
+            </w:r>
+            <w:r>
+              <w:t>is for</w:t>
+            </w:r>
+            <w:r>
+              <w:t xml:space="preserve"> all His saints. </w:t>
             </w:r>
           </w:p>
         </w:tc>
@@ -4208,15 +4868,35 @@
               <w:rPr>
                 <w:rFonts w:eastAsiaTheme="minorHAnsi"/>
               </w:rPr>
-              <w:t>To execute unto them the judgement written: Alleluia.</w:t>
-            </w:r>
-          </w:p>
-          <w:p>
-            <w:pPr>
-              <w:pStyle w:val="EngIndEnd"/>
-            </w:pPr>
-            <w:r>
-              <w:t xml:space="preserve">This honour have all His saints. </w:t>
+              <w:t xml:space="preserve">To execute unto them the </w:t>
+            </w:r>
+            <w:proofErr w:type="spellStart"/>
+            <w:r>
+              <w:rPr>
+                <w:rFonts w:eastAsiaTheme="minorHAnsi"/>
+              </w:rPr>
+              <w:t>judgement</w:t>
+            </w:r>
+            <w:proofErr w:type="spellEnd"/>
+            <w:r>
+              <w:rPr>
+                <w:rFonts w:eastAsiaTheme="minorHAnsi"/>
+              </w:rPr>
+              <w:t xml:space="preserve"> written: Alleluia.</w:t>
+            </w:r>
+          </w:p>
+          <w:p>
+            <w:pPr>
+              <w:pStyle w:val="EngIndEnd"/>
+            </w:pPr>
+            <w:r>
+              <w:t xml:space="preserve">This </w:t>
+            </w:r>
+            <w:r>
+              <w:t>glory</w:t>
+            </w:r>
+            <w:r>
+              <w:t xml:space="preserve"> have all His saints. </w:t>
             </w:r>
           </w:p>
         </w:tc>
@@ -4293,19 +4973,19 @@
       <w:pPr>
         <w:pStyle w:val="Heading4"/>
       </w:pPr>
-      <w:bookmarkStart w:id="19" w:name="_Toc297322064"/>
-      <w:bookmarkStart w:id="20" w:name="_Toc297407709"/>
-      <w:bookmarkStart w:id="21" w:name="_Toc298445761"/>
-      <w:bookmarkStart w:id="22" w:name="_Toc298681247"/>
-      <w:bookmarkStart w:id="23" w:name="_Toc298447486"/>
+      <w:bookmarkStart w:id="30" w:name="_Toc297322064"/>
+      <w:bookmarkStart w:id="31" w:name="_Toc297407709"/>
+      <w:bookmarkStart w:id="32" w:name="_Toc298445761"/>
+      <w:bookmarkStart w:id="33" w:name="_Toc298681247"/>
+      <w:bookmarkStart w:id="34" w:name="_Toc298447486"/>
       <w:r>
         <w:t>Psalm 150</w:t>
       </w:r>
-      <w:bookmarkEnd w:id="19"/>
-      <w:bookmarkEnd w:id="20"/>
-      <w:bookmarkEnd w:id="21"/>
-      <w:bookmarkEnd w:id="22"/>
-      <w:bookmarkEnd w:id="23"/>
+      <w:bookmarkEnd w:id="30"/>
+      <w:bookmarkEnd w:id="31"/>
+      <w:bookmarkEnd w:id="32"/>
+      <w:bookmarkEnd w:id="33"/>
+      <w:bookmarkEnd w:id="34"/>
     </w:p>
     <w:p>
       <w:pPr>
@@ -4327,14 +5007,14 @@
         </w:rPr>
         <w:t>̅</w:t>
       </w:r>
-      <w:commentRangeStart w:id="24"/>
+      <w:commentRangeStart w:id="35"/>
       <w:r>
         <w:rPr>
           <w:lang w:val="en-US"/>
         </w:rPr>
         <w:t xml:space="preserve">ⲗ </w:t>
       </w:r>
-      <w:commentRangeEnd w:id="24"/>
+      <w:commentRangeEnd w:id="35"/>
       <w:r>
         <w:rPr>
           <w:rStyle w:val="CommentReference"/>
@@ -4342,8 +5022,9 @@
           <w:b w:val="0"/>
           <w:bCs w:val="0"/>
         </w:rPr>
-        <w:commentReference w:id="24"/>
-      </w:r>
+        <w:commentReference w:id="35"/>
+      </w:r>
+      <w:proofErr w:type="spellStart"/>
       <w:r>
         <w:rPr>
           <w:lang w:val="en-US"/>
@@ -4361,7 +5042,21 @@
         <w:rPr>
           <w:lang w:val="en-US"/>
         </w:rPr>
-        <w:t>ⲗ ⲁ</w:t>
+        <w:t>ⲗ</w:t>
+      </w:r>
+      <w:proofErr w:type="spellEnd"/>
+      <w:r>
+        <w:rPr>
+          <w:lang w:val="en-US"/>
+        </w:rPr>
+        <w:t xml:space="preserve"> </w:t>
+      </w:r>
+      <w:proofErr w:type="spellStart"/>
+      <w:r>
+        <w:rPr>
+          <w:lang w:val="en-US"/>
+        </w:rPr>
+        <w:t>ⲁ</w:t>
       </w:r>
       <w:r>
         <w:rPr>
@@ -4376,6 +5071,7 @@
         </w:rPr>
         <w:t>ⲗ</w:t>
       </w:r>
+      <w:proofErr w:type="spellEnd"/>
     </w:p>
     <w:p>
       <w:r>
@@ -4536,8 +5232,13 @@
             <w:tcW w:w="711" w:type="pct"/>
           </w:tcPr>
           <w:p>
-            <w:r>
-              <w:t>Praose God in all His saints: Alleluia.</w:t>
+            <w:proofErr w:type="spellStart"/>
+            <w:r>
+              <w:t>Praose</w:t>
+            </w:r>
+            <w:proofErr w:type="spellEnd"/>
+            <w:r>
+              <w:t xml:space="preserve"> God in all His saints: Alleluia.</w:t>
             </w:r>
           </w:p>
         </w:tc>
@@ -4879,7 +5580,13 @@
               <w:pStyle w:val="EngIndEnd"/>
             </w:pPr>
             <w:r>
-              <w:t xml:space="preserve"> Praise Him according to the multitudes of His greatness: Alleluia.</w:t>
+              <w:t xml:space="preserve"> Praise Him according to the </w:t>
+            </w:r>
+            <w:r>
+              <w:t>abundance</w:t>
+            </w:r>
+            <w:r>
+              <w:t xml:space="preserve"> of His greatness: Alleluia.</w:t>
             </w:r>
           </w:p>
         </w:tc>
@@ -5071,7 +5778,24 @@
               <w:pStyle w:val="EngIndEnd"/>
             </w:pPr>
             <w:r>
-              <w:t xml:space="preserve"> Praise Him with psaltery and harp: Alleluia.</w:t>
+              <w:t xml:space="preserve"> Praise Him with </w:t>
+            </w:r>
+            <w:commentRangeStart w:id="36"/>
+            <w:r>
+              <w:t xml:space="preserve">psaltery </w:t>
+            </w:r>
+            <w:commentRangeEnd w:id="36"/>
+            <w:r>
+              <w:rPr>
+                <w:rStyle w:val="CommentReference"/>
+                <w:rFonts w:cstheme="minorBidi"/>
+                <w:color w:val="auto"/>
+                <w:lang w:val="en-CA"/>
+              </w:rPr>
+              <w:commentReference w:id="36"/>
+            </w:r>
+            <w:r>
+              <w:t>and harp: Alleluia.</w:t>
             </w:r>
           </w:p>
         </w:tc>
@@ -5112,7 +5836,15 @@
               <w:pStyle w:val="EngIndEnd"/>
             </w:pPr>
             <w:r>
-              <w:t xml:space="preserve"> Praise Him with timbrel and chorus: Alleluia.</w:t>
+              <w:t xml:space="preserve"> Praise Him with </w:t>
+            </w:r>
+            <w:proofErr w:type="spellStart"/>
+            <w:r>
+              <w:t>timbrel</w:t>
+            </w:r>
+            <w:proofErr w:type="spellEnd"/>
+            <w:r>
+              <w:t xml:space="preserve"> and chorus: Alleluia.</w:t>
             </w:r>
           </w:p>
         </w:tc>
@@ -5122,7 +5854,15 @@
           </w:tcPr>
           <w:p>
             <w:r>
-              <w:t>Praise Him with timbrel and chorus Alleluia.</w:t>
+              <w:t xml:space="preserve">Praise Him with </w:t>
+            </w:r>
+            <w:proofErr w:type="spellStart"/>
+            <w:r>
+              <w:t>timbrel</w:t>
+            </w:r>
+            <w:proofErr w:type="spellEnd"/>
+            <w:r>
+              <w:t xml:space="preserve"> and chorus Alleluia.</w:t>
             </w:r>
           </w:p>
         </w:tc>
@@ -5132,7 +5872,15 @@
           </w:tcPr>
           <w:p>
             <w:r>
-              <w:t>Praise Him with timbrel and chorus Alleluia.</w:t>
+              <w:t xml:space="preserve">Praise Him with </w:t>
+            </w:r>
+            <w:proofErr w:type="spellStart"/>
+            <w:r>
+              <w:t>timbrel</w:t>
+            </w:r>
+            <w:proofErr w:type="spellEnd"/>
+            <w:r>
+              <w:t xml:space="preserve"> and chorus Alleluia.</w:t>
             </w:r>
           </w:p>
         </w:tc>
@@ -5142,7 +5890,15 @@
           </w:tcPr>
           <w:p>
             <w:r>
-              <w:t>Praise Him with timbrels and chorus: Alleluia.</w:t>
+              <w:t xml:space="preserve">Praise Him with </w:t>
+            </w:r>
+            <w:proofErr w:type="spellStart"/>
+            <w:r>
+              <w:t>timbrels</w:t>
+            </w:r>
+            <w:proofErr w:type="spellEnd"/>
+            <w:r>
+              <w:t xml:space="preserve"> and chorus: Alleluia.</w:t>
             </w:r>
           </w:p>
         </w:tc>
@@ -5155,7 +5911,32 @@
               <w:pStyle w:val="EngIndEnd"/>
             </w:pPr>
             <w:r>
-              <w:t xml:space="preserve"> Praise Him with timbrel and chorus: Alleluia.</w:t>
+              <w:t xml:space="preserve"> Praise Him with </w:t>
+            </w:r>
+            <w:proofErr w:type="spellStart"/>
+            <w:r>
+              <w:t>timbrel</w:t>
+            </w:r>
+            <w:proofErr w:type="spellEnd"/>
+            <w:r>
+              <w:t xml:space="preserve"> and </w:t>
+            </w:r>
+            <w:commentRangeStart w:id="37"/>
+            <w:r>
+              <w:t>chorus</w:t>
+            </w:r>
+            <w:commentRangeEnd w:id="37"/>
+            <w:r>
+              <w:rPr>
+                <w:rStyle w:val="CommentReference"/>
+                <w:rFonts w:cstheme="minorBidi"/>
+                <w:color w:val="auto"/>
+                <w:lang w:val="en-CA"/>
+              </w:rPr>
+              <w:commentReference w:id="37"/>
+            </w:r>
+            <w:r>
+              <w:t>: Alleluia.</w:t>
             </w:r>
           </w:p>
         </w:tc>
@@ -5168,7 +5949,15 @@
               <w:pStyle w:val="EngIndEnd"/>
             </w:pPr>
             <w:r>
-              <w:t xml:space="preserve"> Praise Him with timbrel and chorus: Alleluia.</w:t>
+              <w:t xml:space="preserve"> Praise Him with </w:t>
+            </w:r>
+            <w:proofErr w:type="spellStart"/>
+            <w:r>
+              <w:t>timbrel</w:t>
+            </w:r>
+            <w:proofErr w:type="spellEnd"/>
+            <w:r>
+              <w:t xml:space="preserve"> and chorus: Alleluia.</w:t>
             </w:r>
           </w:p>
         </w:tc>
@@ -5239,7 +6028,13 @@
               <w:pStyle w:val="EngIndEnd"/>
             </w:pPr>
             <w:r>
-              <w:t>Praise Him with strings and organs: Alleluia.</w:t>
+              <w:t xml:space="preserve">Praise Him with strings and </w:t>
+            </w:r>
+            <w:r>
+              <w:t>instruments</w:t>
+            </w:r>
+            <w:r>
+              <w:t>: Alleluia.</w:t>
             </w:r>
           </w:p>
         </w:tc>
@@ -5407,7 +6202,13 @@
               <w:pStyle w:val="EngIndEnd"/>
             </w:pPr>
             <w:r>
-              <w:t>Praise Him upon the cymbals of joy: Alleluia.</w:t>
+              <w:t xml:space="preserve">Praise Him </w:t>
+            </w:r>
+            <w:r>
+              <w:t>with</w:t>
+            </w:r>
+            <w:r>
+              <w:t xml:space="preserve"> the cymbals of joy: Alleluia.</w:t>
             </w:r>
           </w:p>
         </w:tc>
@@ -5690,11 +6491,11 @@
             <w:r>
               <w:t>Ⲡⲓⲱ̀ⲟⲩ ⲫⲁ Ⲡⲉⲛⲛⲟⲩϯ ⲡⲉ ⲁ̅</w:t>
             </w:r>
-            <w:commentRangeStart w:id="25"/>
+            <w:commentRangeStart w:id="38"/>
             <w:r>
               <w:t>ⲗ</w:t>
             </w:r>
-            <w:commentRangeEnd w:id="25"/>
+            <w:commentRangeEnd w:id="38"/>
             <w:r>
               <w:rPr>
                 <w:rStyle w:val="CommentReference"/>
@@ -5702,7 +6503,7 @@
                 <w:noProof w:val="0"/>
                 <w:lang w:val="en-CA"/>
               </w:rPr>
-              <w:commentReference w:id="25"/>
+              <w:commentReference w:id="38"/>
             </w:r>
           </w:p>
         </w:tc>
@@ -5800,7 +6601,7 @@
 
 <file path=word/comments.xml><?xml version="1.0" encoding="utf-8"?>
 <w:comments xmlns:ve="http://schemas.openxmlformats.org/markup-compatibility/2006" xmlns:o="urn:schemas-microsoft-com:office:office" xmlns:r="http://schemas.openxmlformats.org/officeDocument/2006/relationships" xmlns:m="http://schemas.openxmlformats.org/officeDocument/2006/math" xmlns:v="urn:schemas-microsoft-com:vml" xmlns:wp="http://schemas.openxmlformats.org/drawingml/2006/wordprocessingDrawing" xmlns:w10="urn:schemas-microsoft-com:office:word" xmlns:w="http://schemas.openxmlformats.org/wordprocessingml/2006/main" xmlns:wne="http://schemas.microsoft.com/office/word/2006/wordml">
-  <w:comment w:id="12" w:author="Windows User" w:date="2014-11-12T22:14:00Z" w:initials="BS">
+  <w:comment w:id="12" w:author="Windows User" w:date="2014-11-13T21:05:00Z" w:initials="BS">
     <w:p>
       <w:pPr>
         <w:pStyle w:val="CommentText"/>
@@ -5812,11 +6613,11 @@
         <w:annotationRef/>
       </w:r>
       <w:r>
-        <w:t>should go at start of next, not end of this...</w:t>
+        <w:t>MT (KJV) and Ra lack. NETS has and so does Coptic.</w:t>
       </w:r>
     </w:p>
   </w:comment>
-  <w:comment w:id="13" w:author="Windows User" w:date="2014-11-12T22:14:00Z" w:initials="BS">
+  <w:comment w:id="13" w:author="Windows User" w:date="2014-11-13T21:07:00Z" w:initials="BS">
     <w:p>
       <w:pPr>
         <w:pStyle w:val="CommentText"/>
@@ -5827,9 +6628,20 @@
         </w:rPr>
         <w:annotationRef/>
       </w:r>
+      <w:r>
+        <w:t xml:space="preserve">this structure rather than just a list is probably a </w:t>
+      </w:r>
+      <w:proofErr w:type="spellStart"/>
+      <w:r>
+        <w:t>KJVism</w:t>
+      </w:r>
+      <w:proofErr w:type="spellEnd"/>
+      <w:r>
+        <w:t>...</w:t>
+      </w:r>
     </w:p>
   </w:comment>
-  <w:comment w:id="24" w:author="Windows User" w:date="2014-11-12T20:50:00Z" w:initials="BS">
+  <w:comment w:id="14" w:author="Windows User" w:date="2014-11-13T21:10:00Z" w:initials="BS">
     <w:p>
       <w:pPr>
         <w:pStyle w:val="CommentText"/>
@@ -5841,11 +6653,11 @@
         <w:annotationRef/>
       </w:r>
       <w:r>
-        <w:t>yeah, that isn't right</w:t>
+        <w:t>Coptic varies greatly from NETS</w:t>
       </w:r>
     </w:p>
   </w:comment>
-  <w:comment w:id="25" w:author="Windows User" w:date="2014-11-12T22:17:00Z" w:initials="BS">
+  <w:comment w:id="15" w:author="Windows User" w:date="2014-11-13T21:11:00Z" w:initials="BS">
     <w:p>
       <w:pPr>
         <w:pStyle w:val="CommentText"/>
@@ -5857,7 +6669,233 @@
         <w:annotationRef/>
       </w:r>
       <w:r>
-        <w:t>Some books double this vs?</w:t>
+        <w:t>isn't it sons?</w:t>
+      </w:r>
+    </w:p>
+  </w:comment>
+  <w:comment w:id="16" w:author="Windows User" w:date="2014-11-12T22:14:00Z" w:initials="BS">
+    <w:p>
+      <w:pPr>
+        <w:pStyle w:val="CommentText"/>
+      </w:pPr>
+      <w:r>
+        <w:rPr>
+          <w:rStyle w:val="CommentReference"/>
+        </w:rPr>
+        <w:annotationRef/>
+      </w:r>
+      <w:r>
+        <w:t>should go at start of next, not end of this...</w:t>
+      </w:r>
+    </w:p>
+  </w:comment>
+  <w:comment w:id="17" w:author="Windows User" w:date="2014-11-12T22:14:00Z" w:initials="BS">
+    <w:p>
+      <w:pPr>
+        <w:pStyle w:val="CommentText"/>
+      </w:pPr>
+      <w:r>
+        <w:rPr>
+          <w:rStyle w:val="CommentReference"/>
+        </w:rPr>
+        <w:annotationRef/>
+      </w:r>
+    </w:p>
+  </w:comment>
+  <w:comment w:id="23" w:author="Windows User" w:date="2014-11-13T21:12:00Z" w:initials="BS">
+    <w:p>
+      <w:pPr>
+        <w:pStyle w:val="CommentText"/>
+      </w:pPr>
+      <w:r>
+        <w:rPr>
+          <w:rStyle w:val="CommentReference"/>
+        </w:rPr>
+        <w:annotationRef/>
+      </w:r>
+      <w:r>
+        <w:t>sons?</w:t>
+      </w:r>
+    </w:p>
+  </w:comment>
+  <w:comment w:id="24" w:author="Windows User" w:date="2014-11-13T21:13:00Z" w:initials="BS">
+    <w:p>
+      <w:pPr>
+        <w:pStyle w:val="CommentText"/>
+      </w:pPr>
+      <w:r>
+        <w:rPr>
+          <w:rStyle w:val="CommentReference"/>
+        </w:rPr>
+        <w:annotationRef/>
+      </w:r>
+      <w:r>
+        <w:t>NETS has dance... also drum &amp; harp...</w:t>
+      </w:r>
+    </w:p>
+  </w:comment>
+  <w:comment w:id="25" w:author="Windows User" w:date="2014-11-13T21:14:00Z" w:initials="BS">
+    <w:p>
+      <w:pPr>
+        <w:pStyle w:val="CommentText"/>
+      </w:pPr>
+      <w:r>
+        <w:rPr>
+          <w:rStyle w:val="CommentReference"/>
+        </w:rPr>
+        <w:annotationRef/>
+      </w:r>
+      <w:r>
+        <w:t>NETS and LA have boast in glory...</w:t>
+      </w:r>
+    </w:p>
+  </w:comment>
+  <w:comment w:id="26" w:author="Windows User" w:date="2014-11-13T21:15:00Z" w:initials="BS">
+    <w:p>
+      <w:pPr>
+        <w:pStyle w:val="CommentText"/>
+      </w:pPr>
+      <w:r>
+        <w:rPr>
+          <w:rStyle w:val="CommentReference"/>
+        </w:rPr>
+        <w:annotationRef/>
+      </w:r>
+      <w:r>
+        <w:t xml:space="preserve">NETS has rejoice. </w:t>
+      </w:r>
+      <w:proofErr w:type="spellStart"/>
+      <w:r>
+        <w:t>Coptis</w:t>
+      </w:r>
+      <w:proofErr w:type="spellEnd"/>
+      <w:r>
+        <w:t xml:space="preserve"> looks to me like glorify... Sing aloud? Rejoice?</w:t>
+      </w:r>
+    </w:p>
+  </w:comment>
+  <w:comment w:id="27" w:author="Windows User" w:date="2014-11-13T21:14:00Z" w:initials="BS">
+    <w:p>
+      <w:pPr>
+        <w:pStyle w:val="CommentText"/>
+      </w:pPr>
+      <w:r>
+        <w:rPr>
+          <w:rStyle w:val="CommentReference"/>
+        </w:rPr>
+        <w:annotationRef/>
+      </w:r>
+      <w:r>
+        <w:t>NETS and LA have boast in glory...</w:t>
+      </w:r>
+    </w:p>
+  </w:comment>
+  <w:comment w:id="28" w:author="Windows User" w:date="2014-11-13T21:16:00Z" w:initials="BS">
+    <w:p>
+      <w:pPr>
+        <w:pStyle w:val="CommentText"/>
+      </w:pPr>
+      <w:r>
+        <w:rPr>
+          <w:rStyle w:val="CommentReference"/>
+        </w:rPr>
+        <w:annotationRef/>
+      </w:r>
+      <w:r>
+        <w:t>NETS has throats too. I'm leaving mouths. Throats is too literal. Not how we say it in English...</w:t>
+      </w:r>
+    </w:p>
+  </w:comment>
+  <w:comment w:id="29" w:author="Windows User" w:date="2014-11-13T21:18:00Z" w:initials="BS">
+    <w:p>
+      <w:pPr>
+        <w:pStyle w:val="CommentText"/>
+      </w:pPr>
+      <w:r>
+        <w:rPr>
+          <w:rStyle w:val="CommentReference"/>
+        </w:rPr>
+        <w:annotationRef/>
+      </w:r>
+      <w:r>
+        <w:t>NETS has rebukes. punishments?</w:t>
+      </w:r>
+    </w:p>
+  </w:comment>
+  <w:comment w:id="35" w:author="Windows User" w:date="2014-11-12T20:50:00Z" w:initials="BS">
+    <w:p>
+      <w:pPr>
+        <w:pStyle w:val="CommentText"/>
+      </w:pPr>
+      <w:r>
+        <w:rPr>
+          <w:rStyle w:val="CommentReference"/>
+        </w:rPr>
+        <w:annotationRef/>
+      </w:r>
+      <w:r>
+        <w:t>yeah, that isn't right</w:t>
+      </w:r>
+    </w:p>
+  </w:comment>
+  <w:comment w:id="36" w:author="Windows User" w:date="2014-11-13T21:20:00Z" w:initials="BS">
+    <w:p>
+      <w:pPr>
+        <w:pStyle w:val="CommentText"/>
+      </w:pPr>
+      <w:r>
+        <w:rPr>
+          <w:rStyle w:val="CommentReference"/>
+        </w:rPr>
+        <w:annotationRef/>
+      </w:r>
+      <w:proofErr w:type="spellStart"/>
+      <w:r>
+        <w:t>psaltry</w:t>
+      </w:r>
+      <w:proofErr w:type="spellEnd"/>
+      <w:r>
+        <w:t>? or lyre?</w:t>
+      </w:r>
+    </w:p>
+  </w:comment>
+  <w:comment w:id="37" w:author="Windows User" w:date="2014-11-13T21:20:00Z" w:initials="BS">
+    <w:p>
+      <w:pPr>
+        <w:pStyle w:val="CommentText"/>
+      </w:pPr>
+      <w:r>
+        <w:rPr>
+          <w:rStyle w:val="CommentReference"/>
+        </w:rPr>
+        <w:annotationRef/>
+      </w:r>
+      <w:r>
+        <w:t>NETS has drum and dance.</w:t>
+      </w:r>
+    </w:p>
+  </w:comment>
+  <w:comment w:id="38" w:author="Windows User" w:date="2014-11-12T22:17:00Z" w:initials="BS">
+    <w:p>
+      <w:pPr>
+        <w:pStyle w:val="CommentText"/>
+      </w:pPr>
+      <w:r>
+        <w:rPr>
+          <w:rStyle w:val="CommentReference"/>
+        </w:rPr>
+        <w:annotationRef/>
+      </w:r>
+      <w:r>
+        <w:t xml:space="preserve">Some books double this </w:t>
+      </w:r>
+      <w:proofErr w:type="spellStart"/>
+      <w:r>
+        <w:t>vs</w:t>
+      </w:r>
+      <w:proofErr w:type="spellEnd"/>
+      <w:r>
+        <w:t>?</w:t>
       </w:r>
     </w:p>
   </w:comment>
@@ -6884,7 +7922,7 @@
 </file>
 
 <file path=customXml/itemProps1.xml><?xml version="1.0" encoding="utf-8"?>
-<ds:datastoreItem xmlns:ds="http://schemas.openxmlformats.org/officeDocument/2006/customXml" ds:itemID="{D159CA55-5C25-4048-9E8A-3B237903D740}">
+<ds:datastoreItem xmlns:ds="http://schemas.openxmlformats.org/officeDocument/2006/customXml" ds:itemID="{071BC068-D638-4985-AC41-7733925F0E8B}">
   <ds:schemaRefs>
     <ds:schemaRef ds:uri="http://schemas.openxmlformats.org/officeDocument/2006/bibliography"/>
   </ds:schemaRefs>

</xml_diff>